<commit_message>
This is my first project
</commit_message>
<xml_diff>
--- a/QA Project 1.docx
+++ b/QA Project 1.docx
@@ -508,7 +508,15 @@
     <w:p/>
     <w:p>
       <w:r>
-        <w:t>This is ready to submit.</w:t>
+        <w:t>This is ready to submit</w:t>
+      </w:r>
+      <w:r>
+        <w:t>.</w:t>
+      </w:r>
+    </w:p>
+    <w:p>
+      <w:r>
+        <w:t>This is a sample project I am about to submit.</w:t>
       </w:r>
     </w:p>
     <w:p>

</xml_diff>